<commit_message>
HW2 Q2 and Q3
HW2 Q2 and Q3
</commit_message>
<xml_diff>
--- a/Q2.docx
+++ b/Q2.docx
@@ -27,8 +27,13 @@
           <w:vertAlign w:val="subscript"/>
         </w:rPr>
       </w:pPr>
-      <w:r>
-        <w:t xml:space="preserve">H(Target Class) </w:t>
+      <w:proofErr w:type="gramStart"/>
+      <w:r>
+        <w:t>H(</w:t>
+      </w:r>
+      <w:proofErr w:type="gramEnd"/>
+      <w:r>
+        <w:t xml:space="preserve">Target Class) </w:t>
       </w:r>
       <w:r>
         <w:tab/>
@@ -62,16 +67,23 @@
       <w:r>
         <w:t>p(Target Class)</w:t>
       </w:r>
+      <w:proofErr w:type="spellStart"/>
       <w:r>
         <w:rPr>
           <w:vertAlign w:val="subscript"/>
         </w:rPr>
         <w:t>i</w:t>
       </w:r>
-    </w:p>
-    <w:p>
-      <w:r>
-        <w:t>P(Class=`+`)</w:t>
+      <w:proofErr w:type="spellEnd"/>
+    </w:p>
+    <w:p>
+      <w:proofErr w:type="gramStart"/>
+      <w:r>
+        <w:t>P(</w:t>
+      </w:r>
+      <w:proofErr w:type="gramEnd"/>
+      <w:r>
+        <w:t>Class=`+`)</w:t>
       </w:r>
       <w:r>
         <w:tab/>
@@ -83,8 +95,13 @@
       </w:r>
     </w:p>
     <w:p>
-      <w:r>
-        <w:t>P(Class=`-`)</w:t>
+      <w:proofErr w:type="gramStart"/>
+      <w:r>
+        <w:t>P(</w:t>
+      </w:r>
+      <w:proofErr w:type="gramEnd"/>
+      <w:r>
+        <w:t>Class=`-`)</w:t>
       </w:r>
       <w:r>
         <w:tab/>
@@ -96,8 +113,13 @@
       </w:r>
     </w:p>
     <w:p>
-      <w:r>
-        <w:t xml:space="preserve">H(Target Class) </w:t>
+      <w:proofErr w:type="gramStart"/>
+      <w:r>
+        <w:t>H(</w:t>
+      </w:r>
+      <w:proofErr w:type="gramEnd"/>
+      <w:r>
+        <w:t xml:space="preserve">Target Class) </w:t>
       </w:r>
       <w:r>
         <w:tab/>
@@ -159,8 +181,13 @@
       </w:r>
     </w:p>
     <w:p>
-      <w:r>
-        <w:t>H(Target Class)</w:t>
+      <w:proofErr w:type="gramStart"/>
+      <w:r>
+        <w:t>H(</w:t>
+      </w:r>
+      <w:proofErr w:type="gramEnd"/>
+      <w:r>
+        <w:t>Target Class)</w:t>
       </w:r>
       <w:r>
         <w:tab/>
@@ -182,12 +209,31 @@
         <w:rPr>
           <w:b/>
         </w:rPr>
-        <w:t>(b).</w:t>
-      </w:r>
-    </w:p>
-    <w:p>
-      <w:r>
-        <w:t>H(Target Class/a</w:t>
+        <w:t>(</w:t>
+      </w:r>
+      <w:proofErr w:type="gramStart"/>
+      <w:r>
+        <w:rPr>
+          <w:b/>
+        </w:rPr>
+        <w:t>b</w:t>
+      </w:r>
+      <w:proofErr w:type="gramEnd"/>
+      <w:r>
+        <w:rPr>
+          <w:b/>
+        </w:rPr>
+        <w:t>).</w:t>
+      </w:r>
+    </w:p>
+    <w:p>
+      <w:proofErr w:type="gramStart"/>
+      <w:r>
+        <w:t>H(</w:t>
+      </w:r>
+      <w:proofErr w:type="gramEnd"/>
+      <w:r>
+        <w:t>Target Class/a</w:t>
       </w:r>
       <w:r>
         <w:rPr>
@@ -278,8 +324,13 @@
       </w:r>
     </w:p>
     <w:p>
-      <w:r>
-        <w:t>H(Target Class/a</w:t>
+      <w:proofErr w:type="gramStart"/>
+      <w:r>
+        <w:t>H(</w:t>
+      </w:r>
+      <w:proofErr w:type="gramEnd"/>
+      <w:r>
+        <w:t>Target Class/a</w:t>
       </w:r>
       <w:r>
         <w:rPr>
@@ -357,7 +408,15 @@
     </w:p>
     <w:p>
       <w:r>
-        <w:t>I.G.(Target/a</w:t>
+        <w:t>I.G</w:t>
+      </w:r>
+      <w:proofErr w:type="gramStart"/>
+      <w:r>
+        <w:t>.(</w:t>
+      </w:r>
+      <w:proofErr w:type="gramEnd"/>
+      <w:r>
+        <w:t>Target/a</w:t>
       </w:r>
       <w:r>
         <w:rPr>
@@ -423,7 +482,15 @@
     </w:p>
     <w:p>
       <w:r>
-        <w:t>I.G.(Target/a</w:t>
+        <w:t>I.G</w:t>
+      </w:r>
+      <w:proofErr w:type="gramStart"/>
+      <w:r>
+        <w:t>.(</w:t>
+      </w:r>
+      <w:proofErr w:type="gramEnd"/>
+      <w:r>
+        <w:t>Target/a</w:t>
       </w:r>
       <w:r>
         <w:rPr>
@@ -804,7 +871,11 @@
         <w:t xml:space="preserve">I.G. </w:t>
       </w:r>
       <w:r>
-        <w:t>(a</w:t>
+        <w:t>(</w:t>
+      </w:r>
+      <w:proofErr w:type="gramStart"/>
+      <w:r>
+        <w:t>a</w:t>
       </w:r>
       <w:r>
         <w:rPr>
@@ -812,6 +883,7 @@
         </w:rPr>
         <w:t>3</w:t>
       </w:r>
+      <w:proofErr w:type="gramEnd"/>
       <w:r>
         <w:t>=1.0)</w:t>
       </w:r>
@@ -879,7 +951,11 @@
         <w:t xml:space="preserve">I.G. </w:t>
       </w:r>
       <w:r>
-        <w:t>(a</w:t>
+        <w:t>(</w:t>
+      </w:r>
+      <w:proofErr w:type="gramStart"/>
+      <w:r>
+        <w:t>a</w:t>
       </w:r>
       <w:r>
         <w:rPr>
@@ -887,6 +963,7 @@
         </w:rPr>
         <w:t>3</w:t>
       </w:r>
+      <w:proofErr w:type="gramEnd"/>
       <w:r>
         <w:t>=3.0)</w:t>
       </w:r>
@@ -966,7 +1043,11 @@
         <w:t xml:space="preserve">I.G. </w:t>
       </w:r>
       <w:r>
-        <w:t>(a</w:t>
+        <w:t>(</w:t>
+      </w:r>
+      <w:proofErr w:type="gramStart"/>
+      <w:r>
+        <w:t>a</w:t>
       </w:r>
       <w:r>
         <w:rPr>
@@ -974,6 +1055,7 @@
         </w:rPr>
         <w:t>3</w:t>
       </w:r>
+      <w:proofErr w:type="gramEnd"/>
       <w:r>
         <w:t>=4.0)</w:t>
       </w:r>
@@ -1068,7 +1150,11 @@
         <w:t xml:space="preserve">I.G. </w:t>
       </w:r>
       <w:r>
-        <w:t>(a</w:t>
+        <w:t>(</w:t>
+      </w:r>
+      <w:proofErr w:type="gramStart"/>
+      <w:r>
+        <w:t>a</w:t>
       </w:r>
       <w:r>
         <w:rPr>
@@ -1076,6 +1162,7 @@
         </w:rPr>
         <w:t>3</w:t>
       </w:r>
+      <w:proofErr w:type="gramEnd"/>
       <w:r>
         <w:t>=5.0)</w:t>
       </w:r>
@@ -1167,7 +1254,11 @@
         <w:t xml:space="preserve">I.G. </w:t>
       </w:r>
       <w:r>
-        <w:t>(a</w:t>
+        <w:t>(</w:t>
+      </w:r>
+      <w:proofErr w:type="gramStart"/>
+      <w:r>
+        <w:t>a</w:t>
       </w:r>
       <w:r>
         <w:rPr>
@@ -1175,6 +1266,7 @@
         </w:rPr>
         <w:t>3</w:t>
       </w:r>
+      <w:proofErr w:type="gramEnd"/>
       <w:r>
         <w:t>=6.0)</w:t>
       </w:r>
@@ -1284,7 +1376,11 @@
     </w:p>
     <w:p>
       <w:r>
-        <w:t>I.G. (a</w:t>
+        <w:t>I.G. (</w:t>
+      </w:r>
+      <w:proofErr w:type="gramStart"/>
+      <w:r>
+        <w:t>a</w:t>
       </w:r>
       <w:r>
         <w:rPr>
@@ -1292,6 +1388,7 @@
         </w:rPr>
         <w:t>3</w:t>
       </w:r>
+      <w:proofErr w:type="gramEnd"/>
       <w:r>
         <w:t>=7.0)</w:t>
       </w:r>
@@ -1395,7 +1492,11 @@
     </w:p>
     <w:p>
       <w:r>
-        <w:t>I.G. (a</w:t>
+        <w:t>I.G. (</w:t>
+      </w:r>
+      <w:proofErr w:type="gramStart"/>
+      <w:r>
+        <w:t>a</w:t>
       </w:r>
       <w:r>
         <w:rPr>
@@ -1403,6 +1504,7 @@
         </w:rPr>
         <w:t>3</w:t>
       </w:r>
+      <w:proofErr w:type="gramEnd"/>
       <w:r>
         <w:t>=8.0)</w:t>
       </w:r>
@@ -1557,7 +1659,15 @@
     <w:p/>
     <w:p>
       <w:r>
-        <w:t>(d).</w:t>
+        <w:t>(</w:t>
+      </w:r>
+      <w:proofErr w:type="gramStart"/>
+      <w:r>
+        <w:t>d</w:t>
+      </w:r>
+      <w:proofErr w:type="gramEnd"/>
+      <w:r>
+        <w:t>).</w:t>
       </w:r>
     </w:p>
     <w:p>
@@ -1594,7 +1704,11 @@
     </w:p>
     <w:p>
       <w:r>
-        <w:t>I.G. (a</w:t>
+        <w:t>I.G. (</w:t>
+      </w:r>
+      <w:proofErr w:type="gramStart"/>
+      <w:r>
+        <w:t>a</w:t>
       </w:r>
       <w:r>
         <w:rPr>
@@ -1602,6 +1716,7 @@
         </w:rPr>
         <w:t>1</w:t>
       </w:r>
+      <w:proofErr w:type="gramEnd"/>
       <w:r>
         <w:t>)</w:t>
       </w:r>
@@ -1616,14 +1731,19 @@
     </w:p>
     <w:p>
       <w:r>
-        <w:t>I.G. (a</w:t>
-      </w:r>
-      <w:r>
-        <w:rPr>
-          <w:vertAlign w:val="subscript"/>
-        </w:rPr>
-        <w:t>2</w:t>
-      </w:r>
+        <w:t>I.G. (</w:t>
+      </w:r>
+      <w:proofErr w:type="gramStart"/>
+      <w:r>
+        <w:t>a</w:t>
+      </w:r>
+      <w:r>
+        <w:rPr>
+          <w:vertAlign w:val="subscript"/>
+        </w:rPr>
+        <w:t>2</w:t>
+      </w:r>
+      <w:proofErr w:type="gramEnd"/>
       <w:r>
         <w:t>)</w:t>
       </w:r>
@@ -1638,7 +1758,11 @@
     </w:p>
     <w:p>
       <w:r>
-        <w:t>I.G. (a</w:t>
+        <w:t>I.G. (</w:t>
+      </w:r>
+      <w:proofErr w:type="gramStart"/>
+      <w:r>
+        <w:t>a</w:t>
       </w:r>
       <w:r>
         <w:rPr>
@@ -1646,6 +1770,7 @@
         </w:rPr>
         <w:t>3</w:t>
       </w:r>
+      <w:proofErr w:type="gramEnd"/>
       <w:r>
         <w:t>)</w:t>
       </w:r>
@@ -1684,7 +1809,15 @@
     <w:p/>
     <w:p>
       <w:r>
-        <w:t>(e).</w:t>
+        <w:t>(</w:t>
+      </w:r>
+      <w:proofErr w:type="gramStart"/>
+      <w:r>
+        <w:t>e</w:t>
+      </w:r>
+      <w:proofErr w:type="gramEnd"/>
+      <w:r>
+        <w:t>).</w:t>
       </w:r>
     </w:p>
     <w:p>
@@ -1715,7 +1848,23 @@
         <w:t>j</w:t>
       </w:r>
       <w:r>
-        <w:t xml:space="preserve"> [p( j|t )]</w:t>
+        <w:t xml:space="preserve"> [p</w:t>
+      </w:r>
+      <w:proofErr w:type="gramStart"/>
+      <w:r>
+        <w:t xml:space="preserve">( </w:t>
+      </w:r>
+      <w:proofErr w:type="spellStart"/>
+      <w:r>
+        <w:t>j</w:t>
+      </w:r>
+      <w:proofErr w:type="gramEnd"/>
+      <w:r>
+        <w:t>|t</w:t>
+      </w:r>
+      <w:proofErr w:type="spellEnd"/>
+      <w:r>
+        <w:t xml:space="preserve"> )]</w:t>
       </w:r>
       <w:r>
         <w:rPr>
@@ -1728,8 +1877,13 @@
       <w:r>
         <w:t xml:space="preserve">GINI </w:t>
       </w:r>
-      <w:r>
-        <w:t xml:space="preserve">( Target Class) </w:t>
+      <w:proofErr w:type="gramStart"/>
+      <w:r>
+        <w:t>( Target</w:t>
+      </w:r>
+      <w:proofErr w:type="gramEnd"/>
+      <w:r>
+        <w:t xml:space="preserve"> Class) </w:t>
       </w:r>
       <w:r>
         <w:tab/>
@@ -1794,7 +1948,11 @@
       </w:r>
       <w:r>
         <w:tab/>
-        <w:t>1 – (3/4)</w:t>
+        <w:t>1 – (3/</w:t>
+      </w:r>
+      <w:proofErr w:type="gramStart"/>
+      <w:r>
+        <w:t>4)</w:t>
       </w:r>
       <w:r>
         <w:rPr>
@@ -1802,6 +1960,7 @@
         </w:rPr>
         <w:t>2</w:t>
       </w:r>
+      <w:proofErr w:type="gramEnd"/>
       <w:r>
         <w:t xml:space="preserve"> – (1/4)</w:t>
       </w:r>
@@ -1844,7 +2003,11 @@
       </w:r>
       <w:r>
         <w:tab/>
-        <w:t>1 – (1/5)</w:t>
+        <w:t>1 – (1/</w:t>
+      </w:r>
+      <w:proofErr w:type="gramStart"/>
+      <w:r>
+        <w:t>5)</w:t>
       </w:r>
       <w:r>
         <w:rPr>
@@ -1852,6 +2015,7 @@
         </w:rPr>
         <w:t>2</w:t>
       </w:r>
+      <w:proofErr w:type="gramEnd"/>
       <w:r>
         <w:t xml:space="preserve"> – (4/5)</w:t>
       </w:r>
@@ -1876,6 +2040,7 @@
       </w:r>
     </w:p>
     <w:p>
+      <w:proofErr w:type="spellStart"/>
       <w:r>
         <w:t>GINI</w:t>
       </w:r>
@@ -1885,6 +2050,7 @@
         </w:rPr>
         <w:t>split</w:t>
       </w:r>
+      <w:proofErr w:type="spellEnd"/>
       <w:r>
         <w:tab/>
         <w:t>=</w:t>
@@ -1895,23 +2061,52 @@
       <w:r>
         <w:sym w:font="Symbol" w:char="F053"/>
       </w:r>
-      <w:r>
-        <w:rPr>
-          <w:vertAlign w:val="subscript"/>
-        </w:rPr>
-        <w:t xml:space="preserve">i=1to k </w:t>
-      </w:r>
-      <w:r>
-        <w:t xml:space="preserve"> n</w:t>
-      </w:r>
+      <w:proofErr w:type="spellStart"/>
       <w:r>
         <w:rPr>
           <w:vertAlign w:val="subscript"/>
         </w:rPr>
         <w:t>i</w:t>
       </w:r>
-      <w:r>
-        <w:t>/n GINI (i)</w:t>
+      <w:proofErr w:type="spellEnd"/>
+      <w:r>
+        <w:rPr>
+          <w:vertAlign w:val="subscript"/>
+        </w:rPr>
+        <w:t xml:space="preserve">=1to </w:t>
+      </w:r>
+      <w:proofErr w:type="gramStart"/>
+      <w:r>
+        <w:rPr>
+          <w:vertAlign w:val="subscript"/>
+        </w:rPr>
+        <w:t xml:space="preserve">k </w:t>
+      </w:r>
+      <w:r>
+        <w:t xml:space="preserve"> </w:t>
+      </w:r>
+      <w:proofErr w:type="spellStart"/>
+      <w:r>
+        <w:t>n</w:t>
+      </w:r>
+      <w:r>
+        <w:rPr>
+          <w:vertAlign w:val="subscript"/>
+        </w:rPr>
+        <w:t>i</w:t>
+      </w:r>
+      <w:proofErr w:type="spellEnd"/>
+      <w:proofErr w:type="gramEnd"/>
+      <w:r>
+        <w:t>/n GINI (</w:t>
+      </w:r>
+      <w:proofErr w:type="spellStart"/>
+      <w:r>
+        <w:t>i</w:t>
+      </w:r>
+      <w:proofErr w:type="spellEnd"/>
+      <w:r>
+        <w:t>)</w:t>
       </w:r>
     </w:p>
     <w:p>
@@ -1970,7 +2165,11 @@
       </w:r>
       <w:r>
         <w:tab/>
-        <w:t>1 – (2/5)</w:t>
+        <w:t>1 – (2/</w:t>
+      </w:r>
+      <w:proofErr w:type="gramStart"/>
+      <w:r>
+        <w:t>5)</w:t>
       </w:r>
       <w:r>
         <w:rPr>
@@ -1978,6 +2177,7 @@
         </w:rPr>
         <w:t>2</w:t>
       </w:r>
+      <w:proofErr w:type="gramEnd"/>
       <w:r>
         <w:t xml:space="preserve"> – (3/5)</w:t>
       </w:r>
@@ -2020,7 +2220,11 @@
       </w:r>
       <w:r>
         <w:tab/>
-        <w:t>1 – (2/4)</w:t>
+        <w:t>1 – (2/</w:t>
+      </w:r>
+      <w:proofErr w:type="gramStart"/>
+      <w:r>
+        <w:t>4)</w:t>
       </w:r>
       <w:r>
         <w:rPr>
@@ -2028,6 +2232,7 @@
         </w:rPr>
         <w:t>2</w:t>
       </w:r>
+      <w:proofErr w:type="gramEnd"/>
       <w:r>
         <w:t xml:space="preserve"> – (2/4)</w:t>
       </w:r>
@@ -2115,9 +2320,11 @@
         </w:rPr>
         <w:t>2</w:t>
       </w:r>
+      <w:proofErr w:type="gramStart"/>
       <w:r>
         <w:t>)</w:t>
       </w:r>
+      <w:proofErr w:type="gramEnd"/>
       <w:r>
         <w:t xml:space="preserve"> as GINI Index is smallest for a</w:t>
       </w:r>
@@ -2135,22 +2342,46 @@
     <w:p/>
     <w:p>
       <w:r>
-        <w:t>(f).</w:t>
-      </w:r>
-    </w:p>
-    <w:p>
-      <w:r>
-        <w:t>Error ( t )</w:t>
-      </w:r>
-      <w:r>
-        <w:tab/>
-        <w:t>=</w:t>
-      </w:r>
-      <w:r>
-        <w:tab/>
-      </w:r>
-      <w:r>
-        <w:t>1 – Max P( i | t )</w:t>
+        <w:t>(</w:t>
+      </w:r>
+      <w:proofErr w:type="gramStart"/>
+      <w:r>
+        <w:t>f</w:t>
+      </w:r>
+      <w:proofErr w:type="gramEnd"/>
+      <w:r>
+        <w:t>).</w:t>
+      </w:r>
+    </w:p>
+    <w:p>
+      <w:r>
+        <w:t xml:space="preserve">Error </w:t>
+      </w:r>
+      <w:proofErr w:type="gramStart"/>
+      <w:r>
+        <w:t>( t</w:t>
+      </w:r>
+      <w:proofErr w:type="gramEnd"/>
+      <w:r>
+        <w:t xml:space="preserve"> )</w:t>
+      </w:r>
+      <w:r>
+        <w:tab/>
+        <w:t>=</w:t>
+      </w:r>
+      <w:r>
+        <w:tab/>
+      </w:r>
+      <w:r>
+        <w:t xml:space="preserve">1 – Max P( </w:t>
+      </w:r>
+      <w:proofErr w:type="spellStart"/>
+      <w:r>
+        <w:t>i</w:t>
+      </w:r>
+      <w:proofErr w:type="spellEnd"/>
+      <w:r>
+        <w:t xml:space="preserve"> | t )</w:t>
       </w:r>
       <w:r>
         <w:t xml:space="preserve"> </w:t>
@@ -2169,7 +2400,15 @@
       </w:r>
       <w:r>
         <w:tab/>
-        <w:t>1 – Max( 4/9, 5/9 )</w:t>
+        <w:t>1 – Max</w:t>
+      </w:r>
+      <w:proofErr w:type="gramStart"/>
+      <w:r>
+        <w:t>( 4</w:t>
+      </w:r>
+      <w:proofErr w:type="gramEnd"/>
+      <w:r>
+        <w:t>/9, 5/9 )</w:t>
       </w:r>
     </w:p>
     <w:p>
@@ -2231,7 +2470,15 @@
         <w:tab/>
       </w:r>
       <w:r>
-        <w:t>1 – Max ( 3/4, 1/4 )</w:t>
+        <w:t xml:space="preserve">1 – Max </w:t>
+      </w:r>
+      <w:proofErr w:type="gramStart"/>
+      <w:r>
+        <w:t>( 3</w:t>
+      </w:r>
+      <w:proofErr w:type="gramEnd"/>
+      <w:r>
+        <w:t>/4, 1/4 )</w:t>
       </w:r>
       <w:r>
         <w:t xml:space="preserve"> </w:t>
@@ -2293,7 +2540,15 @@
       </w:r>
       <w:r>
         <w:tab/>
-        <w:t xml:space="preserve">1 – Max ( 1/5, 4/5 ) </w:t>
+        <w:t xml:space="preserve">1 – Max </w:t>
+      </w:r>
+      <w:proofErr w:type="gramStart"/>
+      <w:r>
+        <w:t>( 1</w:t>
+      </w:r>
+      <w:proofErr w:type="gramEnd"/>
+      <w:r>
+        <w:t xml:space="preserve">/5, 4/5 ) </w:t>
       </w:r>
     </w:p>
     <w:p>
@@ -2351,8 +2606,13 @@
       <w:r>
         <w:tab/>
       </w:r>
-      <w:r>
-        <w:t>P(T)</w:t>
+      <w:proofErr w:type="gramStart"/>
+      <w:r>
+        <w:t>P(</w:t>
+      </w:r>
+      <w:proofErr w:type="gramEnd"/>
+      <w:r>
+        <w:t>T)</w:t>
       </w:r>
       <w:r>
         <w:t>(Error (a</w:t>
@@ -2444,7 +2704,15 @@
       </w:r>
       <w:r>
         <w:tab/>
-        <w:t xml:space="preserve">1 – Max ( 2/5, 3/5 ) </w:t>
+        <w:t xml:space="preserve">1 – Max </w:t>
+      </w:r>
+      <w:proofErr w:type="gramStart"/>
+      <w:r>
+        <w:t>( 2</w:t>
+      </w:r>
+      <w:proofErr w:type="gramEnd"/>
+      <w:r>
+        <w:t xml:space="preserve">/5, 3/5 ) </w:t>
       </w:r>
     </w:p>
     <w:p>
@@ -2501,7 +2769,15 @@
       </w:r>
       <w:r>
         <w:tab/>
-        <w:t xml:space="preserve">1 – Max ( 2/4, 2/4 ) </w:t>
+        <w:t xml:space="preserve">1 – Max </w:t>
+      </w:r>
+      <w:proofErr w:type="gramStart"/>
+      <w:r>
+        <w:t>( 2</w:t>
+      </w:r>
+      <w:proofErr w:type="gramEnd"/>
+      <w:r>
+        <w:t xml:space="preserve">/4, 2/4 ) </w:t>
       </w:r>
     </w:p>
     <w:p>
@@ -2558,7 +2834,14 @@
       </w:r>
       <w:r>
         <w:tab/>
-        <w:t>P(T)(Error (a</w:t>
+      </w:r>
+      <w:proofErr w:type="gramStart"/>
+      <w:r>
+        <w:t>P(</w:t>
+      </w:r>
+      <w:proofErr w:type="gramEnd"/>
+      <w:r>
+        <w:t>T)(Error (a</w:t>
       </w:r>
       <w:r>
         <w:rPr>
@@ -2724,12 +3007,19 @@
         <w:rPr>
           <w:b/>
         </w:rPr>
-        <w:t xml:space="preserve"> = T</w:t>
-      </w:r>
+        <w:t xml:space="preserve"> = </w:t>
+      </w:r>
+      <w:proofErr w:type="gramStart"/>
       <w:r>
         <w:rPr>
           <w:b/>
         </w:rPr>
+        <w:t>T</w:t>
+      </w:r>
+      <w:r>
+        <w:rPr>
+          <w:b/>
+        </w:rPr>
         <w:t xml:space="preserve"> </w:t>
       </w:r>
       <w:r>
@@ -2738,6 +3028,7 @@
         </w:rPr>
         <w:t>:</w:t>
       </w:r>
+      <w:proofErr w:type="gramEnd"/>
     </w:p>
     <w:tbl>
       <w:tblPr>
@@ -2764,6 +3055,7 @@
                 <w:b/>
               </w:rPr>
             </w:pPr>
+            <w:proofErr w:type="gramStart"/>
             <w:r>
               <w:rPr>
                 <w:b/>
@@ -2777,6 +3069,7 @@
               </w:rPr>
               <w:t>2</w:t>
             </w:r>
+            <w:proofErr w:type="gramEnd"/>
           </w:p>
         </w:tc>
         <w:tc>
@@ -2844,6 +3137,7 @@
                 <w:b/>
               </w:rPr>
             </w:pPr>
+            <w:proofErr w:type="gramStart"/>
             <w:r>
               <w:rPr>
                 <w:b/>
@@ -2857,6 +3151,7 @@
               </w:rPr>
               <w:t>3</w:t>
             </w:r>
+            <w:proofErr w:type="gramEnd"/>
           </w:p>
         </w:tc>
         <w:tc>
@@ -3001,13 +3296,13 @@
         </w:rPr>
         <w:pict>
           <v:group id="_x0000_s1033" style="position:absolute;margin-left:18pt;margin-top:17pt;width:108pt;height:54pt;z-index:251665408" coordorigin="1067,6806" coordsize="2160,1080" wrapcoords="10350 0 7950 4800 450 6600 -150 7200 -150 21300 21750 21300 21750 7200 21150 6600 13350 4800 10950 0 10350 0">
-            <v:line id="_x0000_s1026" style="position:absolute;flip:x;mso-wrap-edited:f;mso-position-horizontal:absolute;mso-position-vertical:absolute" from="1778,6806" to="2138,7166" coordsize="21600,21600" wrapcoords="-900 0 18900 20700 22500 20700 1800 0 -900 0" strokecolor="black [3213]" strokeweight="1pt">
+            <v:line id="_x0000_s1026" style="position:absolute;flip:x;mso-wrap-edited:f;mso-position-horizontal:absolute;mso-position-vertical:absolute" from="1778,6806" to="2138,7166" wrapcoords="-900 0 18900 20700 22500 20700 1800 0 -900 0" strokecolor="black [3213]" strokeweight="1pt">
               <v:fill o:detectmouseclick="t"/>
               <v:shadow opacity="22938f" mv:blur="38100f" offset="0,2pt"/>
               <v:textbox inset=",7.2pt,,7.2pt"/>
             </v:line>
             <v:group id="_x0000_s1032" style="position:absolute;left:1067;top:6806;width:2160;height:1080" coordorigin="1067,6806" coordsize="2160,1080" wrapcoords="10350 0 12450 4500 600 6900 -150 6900 -150 21300 21750 21300 21750 7200 21150 6600 13350 4800 10950 0 10350 0">
-              <v:line id="_x0000_s1027" style="position:absolute;mso-wrap-edited:f;mso-position-horizontal:absolute;mso-position-vertical:absolute" from="2138,6806" to="2498,7166" coordsize="21600,21600" wrapcoords="-900 0 18900 20700 22500 20700 1800 0 -900 0" strokecolor="black [3213]" strokeweight="1pt">
+              <v:line id="_x0000_s1027" style="position:absolute;mso-wrap-edited:f;mso-position-horizontal:absolute;mso-position-vertical:absolute" from="2138,6806" to="2498,7166" wrapcoords="-900 0 18900 20700 22500 20700 1800 0 -900 0" strokecolor="black [3213]" strokeweight="1pt">
                 <v:fill o:detectmouseclick="t"/>
                 <v:shadow opacity="22938f" mv:blur="38100f" offset="0,2pt"/>
                 <v:textbox inset=",7.2pt,,7.2pt"/>
@@ -3027,11 +3322,19 @@
                           <w:sz w:val="20"/>
                         </w:rPr>
                       </w:pPr>
+                      <w:proofErr w:type="gramStart"/>
                       <w:r>
                         <w:rPr>
                           <w:sz w:val="20"/>
                         </w:rPr>
-                        <w:t>+ : 2</w:t>
+                        <w:t>+ :</w:t>
+                      </w:r>
+                      <w:proofErr w:type="gramEnd"/>
+                      <w:r>
+                        <w:rPr>
+                          <w:sz w:val="20"/>
+                        </w:rPr>
+                        <w:t xml:space="preserve"> 2</w:t>
                       </w:r>
                     </w:p>
                     <w:p>
@@ -3040,11 +3343,19 @@
                           <w:sz w:val="20"/>
                         </w:rPr>
                       </w:pPr>
+                      <w:proofErr w:type="gramStart"/>
                       <w:r>
                         <w:rPr>
                           <w:sz w:val="20"/>
                         </w:rPr>
-                        <w:t xml:space="preserve">- : 0 </w:t>
+                        <w:t>- :</w:t>
+                      </w:r>
+                      <w:proofErr w:type="gramEnd"/>
+                      <w:r>
+                        <w:rPr>
+                          <w:sz w:val="20"/>
+                        </w:rPr>
+                        <w:t xml:space="preserve"> 0 </w:t>
                       </w:r>
                     </w:p>
                   </w:txbxContent>
@@ -3061,11 +3372,19 @@
                           <w:sz w:val="20"/>
                         </w:rPr>
                       </w:pPr>
+                      <w:proofErr w:type="gramStart"/>
                       <w:r>
                         <w:rPr>
                           <w:sz w:val="20"/>
                         </w:rPr>
-                        <w:t>+ : 1</w:t>
+                        <w:t>+ :</w:t>
+                      </w:r>
+                      <w:proofErr w:type="gramEnd"/>
+                      <w:r>
+                        <w:rPr>
+                          <w:sz w:val="20"/>
+                        </w:rPr>
+                        <w:t xml:space="preserve"> 1</w:t>
                       </w:r>
                     </w:p>
                     <w:p>
@@ -3074,11 +3393,19 @@
                           <w:sz w:val="20"/>
                         </w:rPr>
                       </w:pPr>
+                      <w:proofErr w:type="gramStart"/>
                       <w:r>
                         <w:rPr>
                           <w:sz w:val="20"/>
                         </w:rPr>
-                        <w:t xml:space="preserve">- : 1 </w:t>
+                        <w:t>- :</w:t>
+                      </w:r>
+                      <w:proofErr w:type="gramEnd"/>
+                      <w:r>
+                        <w:rPr>
+                          <w:sz w:val="20"/>
+                        </w:rPr>
+                        <w:t xml:space="preserve"> 1 </w:t>
                       </w:r>
                     </w:p>
                   </w:txbxContent>
@@ -3125,6 +3452,7 @@
       <w:r>
         <w:tab/>
       </w:r>
+      <w:proofErr w:type="gramStart"/>
       <w:r>
         <w:t>a</w:t>
       </w:r>
@@ -3134,6 +3462,7 @@
         </w:rPr>
         <w:t>2</w:t>
       </w:r>
+      <w:proofErr w:type="gramEnd"/>
       <w:r>
         <w:tab/>
       </w:r>
@@ -3217,12 +3546,19 @@
         <w:rPr>
           <w:b/>
         </w:rPr>
-        <w:t xml:space="preserve"> = F</w:t>
-      </w:r>
+        <w:t xml:space="preserve"> = </w:t>
+      </w:r>
+      <w:proofErr w:type="gramStart"/>
       <w:r>
         <w:rPr>
           <w:b/>
         </w:rPr>
+        <w:t>F</w:t>
+      </w:r>
+      <w:r>
+        <w:rPr>
+          <w:b/>
+        </w:rPr>
         <w:t xml:space="preserve"> </w:t>
       </w:r>
       <w:r>
@@ -3231,6 +3567,7 @@
         </w:rPr>
         <w:t>:</w:t>
       </w:r>
+      <w:proofErr w:type="gramEnd"/>
     </w:p>
     <w:tbl>
       <w:tblPr>
@@ -3258,6 +3595,7 @@
                 <w:b/>
               </w:rPr>
             </w:pPr>
+            <w:proofErr w:type="gramStart"/>
             <w:r>
               <w:rPr>
                 <w:b/>
@@ -3271,6 +3609,7 @@
               </w:rPr>
               <w:t>2</w:t>
             </w:r>
+            <w:proofErr w:type="gramEnd"/>
           </w:p>
         </w:tc>
         <w:tc>
@@ -3351,6 +3690,7 @@
                 <w:b/>
               </w:rPr>
             </w:pPr>
+            <w:proofErr w:type="gramStart"/>
             <w:r>
               <w:rPr>
                 <w:b/>
@@ -3364,6 +3704,7 @@
               </w:rPr>
               <w:t>3</w:t>
             </w:r>
+            <w:proofErr w:type="gramEnd"/>
           </w:p>
         </w:tc>
         <w:tc>
@@ -3539,12 +3880,12 @@
         </w:rPr>
         <w:pict>
           <v:group id="_x0000_s1058" style="position:absolute;margin-left:198pt;margin-top:14.55pt;width:108pt;height:56.65pt;z-index:251673600" coordorigin="5378,8205" coordsize="2160,1133" wrapcoords="10350 1136 7950 5684 450 7389 -150 7957 -150 21315 21750 21315 21750 7957 21150 7389 13350 5684 10950 1136 10350 1136">
-            <v:line id="_x0000_s1051" style="position:absolute;flip:x;mso-wrap-edited:f;mso-position-horizontal:absolute;mso-position-vertical:absolute" from="6089,8258" to="6449,8618" coordsize="21600,21600" wrapcoords="-900 0 18900 20700 22500 20700 1800 0 -900 0" o:regroupid="1" strokecolor="black [3213]" strokeweight="1pt">
+            <v:line id="_x0000_s1051" style="position:absolute;flip:x;mso-wrap-edited:f;mso-position-horizontal:absolute;mso-position-vertical:absolute" from="6089,8258" to="6449,8618" wrapcoords="-900 0 18900 20700 22500 20700 1800 0 -900 0" o:regroupid="1" strokecolor="black [3213]" strokeweight="1pt">
               <v:fill o:detectmouseclick="t"/>
               <v:shadow opacity="22938f" mv:blur="38100f" offset="0,2pt"/>
               <v:textbox inset=",7.2pt,,7.2pt"/>
             </v:line>
-            <v:line id="_x0000_s1053" style="position:absolute;mso-wrap-edited:f;mso-position-horizontal:absolute;mso-position-vertical:absolute" from="6449,8258" to="6809,8618" coordsize="21600,21600" wrapcoords="-900 0 18900 20700 22500 20700 1800 0 -900 0" o:regroupid="2" strokecolor="black [3213]" strokeweight="1pt">
+            <v:line id="_x0000_s1053" style="position:absolute;mso-wrap-edited:f;mso-position-horizontal:absolute;mso-position-vertical:absolute" from="6449,8258" to="6809,8618" wrapcoords="-900 0 18900 20700 22500 20700 1800 0 -900 0" o:regroupid="2" strokecolor="black [3213]" strokeweight="1pt">
               <v:fill o:detectmouseclick="t"/>
               <v:shadow opacity="22938f" mv:blur="38100f" offset="0,2pt"/>
               <v:textbox inset=",7.2pt,,7.2pt"/>
@@ -3560,11 +3901,19 @@
                         <w:sz w:val="20"/>
                       </w:rPr>
                     </w:pPr>
+                    <w:proofErr w:type="gramStart"/>
                     <w:r>
                       <w:rPr>
                         <w:sz w:val="20"/>
                       </w:rPr>
-                      <w:t>+ : 1</w:t>
+                      <w:t>+ :</w:t>
+                    </w:r>
+                    <w:proofErr w:type="gramEnd"/>
+                    <w:r>
+                      <w:rPr>
+                        <w:sz w:val="20"/>
+                      </w:rPr>
+                      <w:t xml:space="preserve"> 1</w:t>
                     </w:r>
                   </w:p>
                   <w:p>
@@ -3573,11 +3922,19 @@
                         <w:sz w:val="20"/>
                       </w:rPr>
                     </w:pPr>
+                    <w:proofErr w:type="gramStart"/>
                     <w:r>
                       <w:rPr>
                         <w:sz w:val="20"/>
                       </w:rPr>
-                      <w:t xml:space="preserve">- : 1 </w:t>
+                      <w:t>- :</w:t>
+                    </w:r>
+                    <w:proofErr w:type="gramEnd"/>
+                    <w:r>
+                      <w:rPr>
+                        <w:sz w:val="20"/>
+                      </w:rPr>
+                      <w:t xml:space="preserve"> 1 </w:t>
                     </w:r>
                   </w:p>
                 </w:txbxContent>
@@ -3594,11 +3951,19 @@
                         <w:sz w:val="20"/>
                       </w:rPr>
                     </w:pPr>
+                    <w:proofErr w:type="gramStart"/>
                     <w:r>
                       <w:rPr>
                         <w:sz w:val="20"/>
                       </w:rPr>
-                      <w:t>+ : 0</w:t>
+                      <w:t>+ :</w:t>
+                    </w:r>
+                    <w:proofErr w:type="gramEnd"/>
+                    <w:r>
+                      <w:rPr>
+                        <w:sz w:val="20"/>
+                      </w:rPr>
+                      <w:t xml:space="preserve"> 0</w:t>
                     </w:r>
                   </w:p>
                   <w:p>
@@ -3607,11 +3972,19 @@
                         <w:sz w:val="20"/>
                       </w:rPr>
                     </w:pPr>
+                    <w:proofErr w:type="gramStart"/>
                     <w:r>
                       <w:rPr>
                         <w:sz w:val="20"/>
                       </w:rPr>
-                      <w:t>- : 3</w:t>
+                      <w:t>- :</w:t>
+                    </w:r>
+                    <w:proofErr w:type="gramEnd"/>
+                    <w:r>
+                      <w:rPr>
+                        <w:sz w:val="20"/>
+                      </w:rPr>
+                      <w:t xml:space="preserve"> 3</w:t>
                     </w:r>
                   </w:p>
                 </w:txbxContent>
@@ -3660,13 +4033,13 @@
         </w:rPr>
         <w:pict>
           <v:group id="_x0000_s1034" style="position:absolute;margin-left:18pt;margin-top:17.2pt;width:108pt;height:54pt;z-index:251666432" coordorigin="1067,6806" coordsize="2160,1080" wrapcoords="10350 0 7950 4800 450 6600 -150 7200 -150 21300 21750 21300 21750 7200 21150 6600 13350 4800 10950 0 10350 0">
-            <v:line id="_x0000_s1035" style="position:absolute;flip:x;mso-wrap-edited:f;mso-position-horizontal:absolute;mso-position-vertical:absolute" from="1778,6806" to="2138,7166" coordsize="21600,21600" wrapcoords="-900 0 18900 20700 22500 20700 1800 0 -900 0" strokecolor="black [3213]" strokeweight="1pt">
+            <v:line id="_x0000_s1035" style="position:absolute;flip:x;mso-wrap-edited:f;mso-position-horizontal:absolute;mso-position-vertical:absolute" from="1778,6806" to="2138,7166" wrapcoords="-900 0 18900 20700 22500 20700 1800 0 -900 0" strokecolor="black [3213]" strokeweight="1pt">
               <v:fill o:detectmouseclick="t"/>
               <v:shadow opacity="22938f" mv:blur="38100f" offset="0,2pt"/>
               <v:textbox inset=",7.2pt,,7.2pt"/>
             </v:line>
             <v:group id="_x0000_s1036" style="position:absolute;left:1067;top:6806;width:2160;height:1080" coordorigin="1067,6806" coordsize="2160,1080" wrapcoords="10350 0 12450 4500 600 6900 -150 6900 -150 21300 21750 21300 21750 7200 21150 6600 13350 4800 10950 0 10350 0">
-              <v:line id="_x0000_s1037" style="position:absolute;mso-wrap-edited:f;mso-position-horizontal:absolute;mso-position-vertical:absolute" from="2138,6806" to="2498,7166" coordsize="21600,21600" wrapcoords="-900 0 18900 20700 22500 20700 1800 0 -900 0" strokecolor="black [3213]" strokeweight="1pt">
+              <v:line id="_x0000_s1037" style="position:absolute;mso-wrap-edited:f;mso-position-horizontal:absolute;mso-position-vertical:absolute" from="2138,6806" to="2498,7166" wrapcoords="-900 0 18900 20700 22500 20700 1800 0 -900 0" strokecolor="black [3213]" strokeweight="1pt">
                 <v:fill o:detectmouseclick="t"/>
                 <v:shadow opacity="22938f" mv:blur="38100f" offset="0,2pt"/>
                 <v:textbox inset=",7.2pt,,7.2pt"/>
@@ -3682,11 +4055,19 @@
                           <w:sz w:val="20"/>
                         </w:rPr>
                       </w:pPr>
+                      <w:proofErr w:type="gramStart"/>
                       <w:r>
                         <w:rPr>
                           <w:sz w:val="20"/>
                         </w:rPr>
-                        <w:t>+ : 0</w:t>
+                        <w:t>+ :</w:t>
+                      </w:r>
+                      <w:proofErr w:type="gramEnd"/>
+                      <w:r>
+                        <w:rPr>
+                          <w:sz w:val="20"/>
+                        </w:rPr>
+                        <w:t xml:space="preserve"> 0</w:t>
                       </w:r>
                     </w:p>
                     <w:p>
@@ -3695,11 +4076,19 @@
                           <w:sz w:val="20"/>
                         </w:rPr>
                       </w:pPr>
+                      <w:proofErr w:type="gramStart"/>
                       <w:r>
                         <w:rPr>
                           <w:sz w:val="20"/>
                         </w:rPr>
-                        <w:t xml:space="preserve">- : 3 </w:t>
+                        <w:t>- :</w:t>
+                      </w:r>
+                      <w:proofErr w:type="gramEnd"/>
+                      <w:r>
+                        <w:rPr>
+                          <w:sz w:val="20"/>
+                        </w:rPr>
+                        <w:t xml:space="preserve"> 3 </w:t>
                       </w:r>
                     </w:p>
                   </w:txbxContent>
@@ -3716,11 +4105,19 @@
                           <w:sz w:val="20"/>
                         </w:rPr>
                       </w:pPr>
+                      <w:proofErr w:type="gramStart"/>
                       <w:r>
                         <w:rPr>
                           <w:sz w:val="20"/>
                         </w:rPr>
-                        <w:t>+ : 1</w:t>
+                        <w:t>+ :</w:t>
+                      </w:r>
+                      <w:proofErr w:type="gramEnd"/>
+                      <w:r>
+                        <w:rPr>
+                          <w:sz w:val="20"/>
+                        </w:rPr>
+                        <w:t xml:space="preserve"> 1</w:t>
                       </w:r>
                     </w:p>
                     <w:p>
@@ -3729,11 +4126,19 @@
                           <w:sz w:val="20"/>
                         </w:rPr>
                       </w:pPr>
+                      <w:proofErr w:type="gramStart"/>
                       <w:r>
                         <w:rPr>
                           <w:sz w:val="20"/>
                         </w:rPr>
-                        <w:t xml:space="preserve">- : 1 </w:t>
+                        <w:t>- :</w:t>
+                      </w:r>
+                      <w:proofErr w:type="gramEnd"/>
+                      <w:r>
+                        <w:rPr>
+                          <w:sz w:val="20"/>
+                        </w:rPr>
+                        <w:t xml:space="preserve"> 1 </w:t>
                       </w:r>
                     </w:p>
                   </w:txbxContent>
@@ -3780,6 +4185,7 @@
       <w:r>
         <w:tab/>
       </w:r>
+      <w:proofErr w:type="gramStart"/>
       <w:r>
         <w:t>a</w:t>
       </w:r>
@@ -3789,6 +4195,7 @@
         </w:rPr>
         <w:t>2</w:t>
       </w:r>
+      <w:proofErr w:type="gramEnd"/>
       <w:r>
         <w:tab/>
       </w:r>
@@ -3865,6 +4272,206 @@
       <w:r>
         <w:t xml:space="preserve"> for splitting.</w:t>
       </w:r>
+      <w:r>
+        <w:t xml:space="preserve"> Decision tree will be as follows:</w:t>
+      </w:r>
+    </w:p>
+    <w:p>
+      <w:pPr>
+        <w:tabs>
+          <w:tab w:val="right" w:pos="9064"/>
+        </w:tabs>
+        <w:ind w:left="1440"/>
+      </w:pPr>
+      <w:r>
+        <w:rPr>
+          <w:noProof/>
+        </w:rPr>
+        <w:pict>
+          <v:group id="_x0000_s1082" style="position:absolute;left:0;text-align:left;margin-left:73.55pt;margin-top:160.45pt;width:291.2pt;height:115.9pt;z-index:251684864" coordorigin="2889,13298" coordsize="5824,2318" wrapcoords="0 0 21600 0 21600 21600 0 21600 0 0">
+            <v:shape id="_x0000_s1076" type="#_x0000_t202" style="position:absolute;left:2889;top:13298;width:455;height:720;mso-wrap-edited:f;mso-position-horizontal:absolute;mso-position-vertical:absolute" wrapcoords="0 0 21600 0 21600 21600 0 21600 0 0" filled="f" stroked="f">
+              <v:fill o:detectmouseclick="t"/>
+              <v:textbox style="mso-next-textbox:#_x0000_s1076" inset=",7.2pt,,7.2pt">
+                <w:txbxContent>
+                  <w:p>
+                    <w:pPr>
+                      <w:rPr>
+                        <w:sz w:val="40"/>
+                      </w:rPr>
+                    </w:pPr>
+                    <w:r>
+                      <w:rPr>
+                        <w:sz w:val="40"/>
+                      </w:rPr>
+                      <w:t>+</w:t>
+                    </w:r>
+                  </w:p>
+                </w:txbxContent>
+              </v:textbox>
+            </v:shape>
+            <v:shape id="_x0000_s1077" type="#_x0000_t202" style="position:absolute;left:3578;top:14896;width:455;height:720;mso-wrap-edited:f;mso-position-horizontal:absolute;mso-position-vertical:absolute" wrapcoords="0 0 21600 0 21600 21600 0 21600 0 0" filled="f" stroked="f">
+              <v:fill o:detectmouseclick="t"/>
+              <v:textbox style="mso-next-textbox:#_x0000_s1077" inset=",7.2pt,,7.2pt">
+                <w:txbxContent>
+                  <w:p>
+                    <w:pPr>
+                      <w:rPr>
+                        <w:sz w:val="40"/>
+                      </w:rPr>
+                    </w:pPr>
+                    <w:r>
+                      <w:rPr>
+                        <w:sz w:val="40"/>
+                      </w:rPr>
+                      <w:t>-</w:t>
+                    </w:r>
+                  </w:p>
+                </w:txbxContent>
+              </v:textbox>
+            </v:shape>
+            <v:shape id="_x0000_s1078" type="#_x0000_t202" style="position:absolute;left:5378;top:14896;width:455;height:720;mso-wrap-edited:f;mso-position-horizontal:absolute;mso-position-vertical:absolute" wrapcoords="0 0 21600 0 21600 21600 0 21600 0 0" filled="f" stroked="f">
+              <v:fill o:detectmouseclick="t"/>
+              <v:textbox style="mso-next-textbox:#_x0000_s1078" inset=",7.2pt,,7.2pt">
+                <w:txbxContent>
+                  <w:p>
+                    <w:pPr>
+                      <w:rPr>
+                        <w:sz w:val="40"/>
+                      </w:rPr>
+                    </w:pPr>
+                    <w:r>
+                      <w:rPr>
+                        <w:sz w:val="40"/>
+                      </w:rPr>
+                      <w:t>+</w:t>
+                    </w:r>
+                  </w:p>
+                </w:txbxContent>
+              </v:textbox>
+            </v:shape>
+            <v:shape id="_x0000_s1079" type="#_x0000_t202" style="position:absolute;left:5533;top:13298;width:455;height:720;mso-wrap-edited:f;mso-position-horizontal:absolute;mso-position-vertical:absolute" wrapcoords="0 0 21600 0 21600 21600 0 21600 0 0" filled="f" stroked="f">
+              <v:fill o:detectmouseclick="t"/>
+              <v:textbox style="mso-next-textbox:#_x0000_s1079" inset=",7.2pt,,7.2pt">
+                <w:txbxContent>
+                  <w:p>
+                    <w:pPr>
+                      <w:rPr>
+                        <w:sz w:val="40"/>
+                      </w:rPr>
+                    </w:pPr>
+                    <w:r>
+                      <w:rPr>
+                        <w:sz w:val="40"/>
+                      </w:rPr>
+                      <w:t>-</w:t>
+                    </w:r>
+                  </w:p>
+                </w:txbxContent>
+              </v:textbox>
+            </v:shape>
+            <v:shape id="_x0000_s1080" type="#_x0000_t202" style="position:absolute;left:6098;top:14896;width:720;height:720;mso-wrap-edited:f;mso-position-horizontal:absolute;mso-position-vertical:absolute" wrapcoords="0 0 21600 0 21600 21600 0 21600 0 0" filled="f" stroked="f">
+              <v:fill o:detectmouseclick="t"/>
+              <v:textbox style="mso-next-textbox:#_x0000_s1080" inset=",7.2pt,,7.2pt">
+                <w:txbxContent>
+                  <w:p>
+                    <w:pPr>
+                      <w:rPr>
+                        <w:sz w:val="40"/>
+                      </w:rPr>
+                    </w:pPr>
+                    <w:r>
+                      <w:rPr>
+                        <w:sz w:val="40"/>
+                      </w:rPr>
+                      <w:t xml:space="preserve"> </w:t>
+                    </w:r>
+                    <w:r>
+                      <w:rPr>
+                        <w:sz w:val="40"/>
+                      </w:rPr>
+                      <w:t>+</w:t>
+                    </w:r>
+                  </w:p>
+                </w:txbxContent>
+              </v:textbox>
+            </v:shape>
+            <v:shape id="_x0000_s1081" type="#_x0000_t202" style="position:absolute;left:8258;top:14896;width:455;height:720;mso-wrap-edited:f;mso-position-horizontal:absolute;mso-position-vertical:absolute" wrapcoords="0 0 21600 0 21600 21600 0 21600 0 0" filled="f" stroked="f">
+              <v:fill o:detectmouseclick="t"/>
+              <v:textbox style="mso-next-textbox:#_x0000_s1081" inset=",7.2pt,,7.2pt">
+                <w:txbxContent>
+                  <w:p>
+                    <w:pPr>
+                      <w:rPr>
+                        <w:sz w:val="40"/>
+                      </w:rPr>
+                    </w:pPr>
+                    <w:r>
+                      <w:rPr>
+                        <w:sz w:val="40"/>
+                      </w:rPr>
+                      <w:t>-</w:t>
+                    </w:r>
+                  </w:p>
+                </w:txbxContent>
+              </v:textbox>
+            </v:shape>
+            <w10:wrap type="tight"/>
+          </v:group>
+        </w:pict>
+      </w:r>
+      <w:r>
+        <w:rPr>
+          <w:noProof/>
+        </w:rPr>
+        <w:drawing>
+          <wp:inline distT="0" distB="0" distL="0" distR="0">
+            <wp:extent cx="3901440" cy="3312160"/>
+            <wp:effectExtent l="25400" t="0" r="10160" b="0"/>
+            <wp:docPr id="4" name="Picture 3" descr="::::dt.tiff"/>
+            <wp:cNvGraphicFramePr>
+              <a:graphicFrameLocks xmlns:a="http://schemas.openxmlformats.org/drawingml/2006/main" noChangeAspect="1"/>
+            </wp:cNvGraphicFramePr>
+            <a:graphic xmlns:a="http://schemas.openxmlformats.org/drawingml/2006/main">
+              <a:graphicData uri="http://schemas.openxmlformats.org/drawingml/2006/picture">
+                <pic:pic xmlns:pic="http://schemas.openxmlformats.org/drawingml/2006/picture">
+                  <pic:nvPicPr>
+                    <pic:cNvPr id="0" name="Picture 3" descr="::::dt.tiff"/>
+                    <pic:cNvPicPr>
+                      <a:picLocks noChangeAspect="1" noChangeArrowheads="1"/>
+                    </pic:cNvPicPr>
+                  </pic:nvPicPr>
+                  <pic:blipFill>
+                    <a:blip r:embed="rId4"/>
+                    <a:srcRect/>
+                    <a:stretch>
+                      <a:fillRect/>
+                    </a:stretch>
+                  </pic:blipFill>
+                  <pic:spPr bwMode="auto">
+                    <a:xfrm>
+                      <a:off x="0" y="0"/>
+                      <a:ext cx="3901440" cy="3312160"/>
+                    </a:xfrm>
+                    <a:prstGeom prst="rect">
+                      <a:avLst/>
+                    </a:prstGeom>
+                    <a:noFill/>
+                    <a:ln w="9525">
+                      <a:noFill/>
+                      <a:miter lim="800000"/>
+                      <a:headEnd/>
+                      <a:tailEnd/>
+                    </a:ln>
+                  </pic:spPr>
+                </pic:pic>
+              </a:graphicData>
+            </a:graphic>
+          </wp:inline>
+        </w:drawing>
+      </w:r>
+      <w:r>
+        <w:tab/>
+      </w:r>
     </w:p>
     <w:p/>
     <w:p/>
@@ -3876,7 +4483,15 @@
     <w:p/>
     <w:p>
       <w:r>
-        <w:t>(a).</w:t>
+        <w:t>(</w:t>
+      </w:r>
+      <w:proofErr w:type="gramStart"/>
+      <w:r>
+        <w:t>a</w:t>
+      </w:r>
+      <w:proofErr w:type="gramEnd"/>
+      <w:r>
+        <w:t>).</w:t>
       </w:r>
     </w:p>
     <w:p>
@@ -3897,12 +4512,12 @@
         </w:rPr>
         <w:pict>
           <v:group id="_x0000_s1070" style="position:absolute;left:0;text-align:left;margin-left:234pt;margin-top:11.65pt;width:36pt;height:35.5pt;z-index:251677696" coordorigin="2498,13658" coordsize="720,360" wrapcoords="9900 0 -450 20700 22050 20700 11700 0 9900 0">
-            <v:line id="_x0000_s1071" style="position:absolute;flip:x;mso-wrap-edited:f" from="2498,13658" to="2858,14018" coordsize="21600,21600" wrapcoords="-900 0 18900 20700 22500 20700 1800 0 -900 0" strokecolor="black [3213]" strokeweight="1pt">
+            <v:line id="_x0000_s1071" style="position:absolute;flip:x;mso-wrap-edited:f" from="2498,13658" to="2858,14018" wrapcoords="-900 0 18900 20700 22500 20700 1800 0 -900 0" strokecolor="black [3213]" strokeweight="1pt">
               <v:fill o:detectmouseclick="t"/>
               <v:shadow opacity="22938f" mv:blur="38100f" offset="0,2pt"/>
               <v:textbox inset=",7.2pt,,7.2pt"/>
             </v:line>
-            <v:line id="_x0000_s1072" style="position:absolute;mso-wrap-edited:f;mso-position-horizontal:absolute;mso-position-vertical:absolute" from="2858,13658" to="3218,14018" coordsize="21600,21600" wrapcoords="-900 0 18900 20700 22500 20700 1800 0 -900 0" strokecolor="black [3213]" strokeweight="1pt">
+            <v:line id="_x0000_s1072" style="position:absolute;mso-wrap-edited:f;mso-position-horizontal:absolute;mso-position-vertical:absolute" from="2858,13658" to="3218,14018" wrapcoords="-900 0 18900 20700 22500 20700 1800 0 -900 0" strokecolor="black [3213]" strokeweight="1pt">
               <v:fill o:detectmouseclick="t"/>
               <v:shadow opacity="22938f" mv:blur="38100f" offset="0,2pt"/>
               <v:textbox inset=",7.2pt,,7.2pt"/>
@@ -3917,12 +4532,12 @@
         </w:rPr>
         <w:pict>
           <v:group id="_x0000_s1069" style="position:absolute;left:0;text-align:left;margin-left:54pt;margin-top:11.65pt;width:35.5pt;height:35.5pt;z-index:251676672" coordorigin="2498,13658" coordsize="720,360" wrapcoords="9900 0 -450 20700 22050 20700 11700 0 9900 0">
-            <v:line id="_x0000_s1067" style="position:absolute;flip:x;mso-wrap-edited:f" from="2498,13658" to="2858,14018" coordsize="21600,21600" wrapcoords="-900 0 18900 20700 22500 20700 1800 0 -900 0" strokecolor="black [3213]" strokeweight="1pt">
+            <v:line id="_x0000_s1067" style="position:absolute;flip:x;mso-wrap-edited:f" from="2498,13658" to="2858,14018" wrapcoords="-900 0 18900 20700 22500 20700 1800 0 -900 0" strokecolor="black [3213]" strokeweight="1pt">
               <v:fill o:detectmouseclick="t"/>
               <v:shadow opacity="22938f" mv:blur="38100f" offset="0,2pt"/>
               <v:textbox inset=",7.2pt,,7.2pt"/>
             </v:line>
-            <v:line id="_x0000_s1068" style="position:absolute;mso-wrap-edited:f;mso-position-horizontal:absolute;mso-position-vertical:absolute" from="2858,13658" to="3218,14018" coordsize="21600,21600" wrapcoords="-900 0 18900 20700 22500 20700 1800 0 -900 0" strokecolor="black [3213]" strokeweight="1pt">
+            <v:line id="_x0000_s1068" style="position:absolute;mso-wrap-edited:f;mso-position-horizontal:absolute;mso-position-vertical:absolute" from="2858,13658" to="3218,14018" wrapcoords="-900 0 18900 20700 22500 20700 1800 0 -900 0" strokecolor="black [3213]" strokeweight="1pt">
               <v:fill o:detectmouseclick="t"/>
               <v:shadow opacity="22938f" mv:blur="38100f" offset="0,2pt"/>
               <v:textbox inset=",7.2pt,,7.2pt"/>
@@ -3988,7 +4603,15 @@
     <w:p>
       <w:r>
         <w:tab/>
-        <w:t>2 `+`       1 `+`, 2 `-`</w:t>
+        <w:t>2 `+</w:t>
+      </w:r>
+      <w:proofErr w:type="gramStart"/>
+      <w:r>
+        <w:t>`       1</w:t>
+      </w:r>
+      <w:proofErr w:type="gramEnd"/>
+      <w:r>
+        <w:t xml:space="preserve"> `+`, 2 `-`</w:t>
       </w:r>
       <w:r>
         <w:tab/>
@@ -4128,7 +4751,15 @@
     <w:p/>
     <w:p>
       <w:r>
-        <w:t>(b).</w:t>
+        <w:t>(</w:t>
+      </w:r>
+      <w:proofErr w:type="gramStart"/>
+      <w:r>
+        <w:t>b</w:t>
+      </w:r>
+      <w:proofErr w:type="gramEnd"/>
+      <w:r>
+        <w:t>).</w:t>
       </w:r>
     </w:p>
     <w:p>

</xml_diff>